<commit_message>
add week three and update week two
</commit_message>
<xml_diff>
--- a/docs/WeekTwo/Kyle_Stevens.docx
+++ b/docs/WeekTwo/Kyle_Stevens.docx
@@ -31,12 +31,13 @@
         <w:t>Program 1:</w:t>
       </w:r>
     </w:p>
+    <w:p/>
     <w:p>
       <w:r>
         <w:drawing>
-          <wp:inline distT="0" distB="0" distL="0" distR="0" wp14:anchorId="09A42ADF" wp14:editId="3918A0D8">
-            <wp:extent cx="5943600" cy="2378710"/>
-            <wp:effectExtent l="0" t="0" r="0" b="2540"/>
+          <wp:inline distT="0" distB="0" distL="0" distR="0" wp14:anchorId="32B92078" wp14:editId="7146A734">
+            <wp:extent cx="5943600" cy="2921000"/>
+            <wp:effectExtent l="0" t="0" r="0" b="0"/>
             <wp:docPr id="1" name="Picture 1"/>
             <wp:cNvGraphicFramePr>
               <a:graphicFrameLocks xmlns:a="http://schemas.openxmlformats.org/drawingml/2006/main" noChangeAspect="1"/>
@@ -57,7 +58,7 @@
                   <pic:spPr>
                     <a:xfrm>
                       <a:off x="0" y="0"/>
-                      <a:ext cx="5943600" cy="2378710"/>
+                      <a:ext cx="5943600" cy="2921000"/>
                     </a:xfrm>
                     <a:prstGeom prst="rect">
                       <a:avLst/>
@@ -73,10 +74,10 @@
     <w:p>
       <w:r>
         <w:drawing>
-          <wp:inline distT="0" distB="0" distL="0" distR="0" wp14:anchorId="39608BE4" wp14:editId="0115356E">
-            <wp:extent cx="5943600" cy="2608580"/>
-            <wp:effectExtent l="0" t="0" r="0" b="1270"/>
-            <wp:docPr id="2" name="Picture 2"/>
+          <wp:inline distT="0" distB="0" distL="0" distR="0" wp14:anchorId="6A120168" wp14:editId="40E89C2C">
+            <wp:extent cx="5943600" cy="3302000"/>
+            <wp:effectExtent l="0" t="0" r="0" b="0"/>
+            <wp:docPr id="3" name="Picture 3"/>
             <wp:cNvGraphicFramePr>
               <a:graphicFrameLocks xmlns:a="http://schemas.openxmlformats.org/drawingml/2006/main" noChangeAspect="1"/>
             </wp:cNvGraphicFramePr>
@@ -96,7 +97,7 @@
                   <pic:spPr>
                     <a:xfrm>
                       <a:off x="0" y="0"/>
-                      <a:ext cx="5943600" cy="2608580"/>
+                      <a:ext cx="5943600" cy="3302000"/>
                     </a:xfrm>
                     <a:prstGeom prst="rect">
                       <a:avLst/>
@@ -108,16 +109,16 @@
           </wp:inline>
         </w:drawing>
       </w:r>
-    </w:p>
-    <w:p>
       <w:bookmarkStart w:id="0" w:name="_GoBack"/>
       <w:bookmarkEnd w:id="0"/>
     </w:p>
+    <w:p/>
     <w:p>
       <w:pPr>
         <w:pStyle w:val="ListParagraph"/>
       </w:pPr>
       <w:r>
+        <w:lastRenderedPageBreak/>
         <w:t>I have not shared the source code in my program with anyone other than my instructor’s approved human sources.</w:t>
       </w:r>
     </w:p>
@@ -142,7 +143,6 @@
         <w:pStyle w:val="ListParagraph"/>
       </w:pPr>
       <w:r>
-        <w:lastRenderedPageBreak/>
         <w:t>I have not knowingly designed this program in such a way as to defeat or interfere with the normal operation of any machine it is graded on or to produce apparently correct results when in fact it does not.</w:t>
       </w:r>
     </w:p>

</xml_diff>